<commit_message>
Cambios en los comentarios y se completaron los documentos faltantes
</commit_message>
<xml_diff>
--- a/Laboratorio 7/Documentos/Checklist de Apoyo para el Postmortem PSP2.1.docx
+++ b/Laboratorio 7/Documentos/Checklist de Apoyo para el Postmortem PSP2.1.docx
@@ -10321,7 +10321,7 @@
                 <w:color w:val="000000"/>
                 <w:lang w:eastAsia="es-MX"/>
               </w:rPr>
-              <w:t>2</w:t>
+              <w:t>1</w:t>
             </w:r>
             <w:r>
               <w:rPr>
@@ -10996,15 +10996,7 @@
                 <w:color w:val="000000"/>
                 <w:lang w:eastAsia="es-MX"/>
               </w:rPr>
-              <w:t>1</w:t>
-            </w:r>
-            <w:r>
-              <w:rPr>
-                <w:rFonts w:asciiTheme="minorHAnsi" w:eastAsia="Times New Roman" w:hAnsiTheme="minorHAnsi" w:cs="Arial"/>
-                <w:color w:val="000000"/>
-                <w:lang w:eastAsia="es-MX"/>
-              </w:rPr>
-              <w:t>26</w:t>
+              <w:t>211</w:t>
             </w:r>
             <w:r>
               <w:rPr>
@@ -11146,7 +11138,7 @@
                 <w:color w:val="000000"/>
                 <w:lang w:eastAsia="es-MX"/>
               </w:rPr>
-              <w:t>126</w:t>
+              <w:t>211</w:t>
             </w:r>
             <w:bookmarkStart w:id="0" w:name="_GoBack"/>
             <w:bookmarkEnd w:id="0"/>
@@ -13795,6 +13787,7 @@
     <w:lsdException w:name="HTML Sample" w:semiHidden="1" w:unhideWhenUsed="1"/>
     <w:lsdException w:name="HTML Typewriter" w:semiHidden="1" w:unhideWhenUsed="1"/>
     <w:lsdException w:name="HTML Variable" w:semiHidden="1" w:unhideWhenUsed="1"/>
+    <w:lsdException w:name="Normal Table" w:semiHidden="1" w:unhideWhenUsed="1"/>
     <w:lsdException w:name="annotation subject" w:semiHidden="1" w:unhideWhenUsed="1"/>
     <w:lsdException w:name="No List" w:semiHidden="1" w:unhideWhenUsed="1"/>
     <w:lsdException w:name="Outline List 1" w:semiHidden="1" w:unhideWhenUsed="1"/>
@@ -13841,8 +13834,10 @@
     <w:lsdException w:name="Table Subtle 2" w:semiHidden="1" w:unhideWhenUsed="1"/>
     <w:lsdException w:name="Table Web 1" w:semiHidden="1" w:unhideWhenUsed="1"/>
     <w:lsdException w:name="Table Web 2" w:semiHidden="1" w:unhideWhenUsed="1"/>
+    <w:lsdException w:name="Table Web 3" w:semiHidden="1" w:unhideWhenUsed="1"/>
     <w:lsdException w:name="Balloon Text" w:semiHidden="1" w:unhideWhenUsed="1"/>
     <w:lsdException w:name="Table Grid" w:uiPriority="59"/>
+    <w:lsdException w:name="Table Theme" w:semiHidden="1" w:unhideWhenUsed="1"/>
     <w:lsdException w:name="Placeholder Text" w:semiHidden="1"/>
     <w:lsdException w:name="No Spacing" w:uiPriority="1" w:qFormat="1"/>
     <w:lsdException w:name="Light Shading" w:uiPriority="60"/>
@@ -14399,7 +14394,7 @@
 </file>
 
 <file path=customXml/itemProps1.xml><?xml version="1.0" encoding="utf-8"?>
-<ds:datastoreItem xmlns:ds="http://schemas.openxmlformats.org/officeDocument/2006/customXml" ds:itemID="{C2161EEF-8084-4863-89C4-BBDBE769DA16}">
+<ds:datastoreItem xmlns:ds="http://schemas.openxmlformats.org/officeDocument/2006/customXml" ds:itemID="{805A640F-4472-4AF7-B49B-AFD11FE7285F}">
   <ds:schemaRefs>
     <ds:schemaRef ds:uri="http://schemas.openxmlformats.org/officeDocument/2006/bibliography"/>
   </ds:schemaRefs>

</xml_diff>